<commit_message>
edited handout and presentation
</commit_message>
<xml_diff>
--- a/documentation/Midterms/MidTerm_Report_PerfectTime.docx
+++ b/documentation/Midterms/MidTerm_Report_PerfectTime.docx
@@ -314,13 +314,7 @@
                 <w:rPr>
                   <w:rStyle w:val="Hyperlink"/>
                 </w:rPr>
-                <w:t>l.karcher@t-online.d</w:t>
-              </w:r>
-              <w:r>
-                <w:rPr>
-                  <w:rStyle w:val="Hyperlink"/>
-                </w:rPr>
-                <w:t>e</w:t>
+                <w:t>l.karcher@t-online.de</w:t>
               </w:r>
             </w:hyperlink>
             <w:r>
@@ -598,12 +592,14 @@
           </wp:inline>
         </w:drawing>
       </w:r>
-      <w:bookmarkStart w:id="0" w:name="_GoBack"/>
-      <w:bookmarkEnd w:id="0"/>
     </w:p>
     <w:sectPr>
-      <w:headerReference w:type="default" r:id="rId16"/>
-      <w:footerReference w:type="default" r:id="rId17"/>
+      <w:headerReference w:type="even" r:id="rId16"/>
+      <w:headerReference w:type="default" r:id="rId17"/>
+      <w:footerReference w:type="even" r:id="rId18"/>
+      <w:footerReference w:type="default" r:id="rId19"/>
+      <w:headerReference w:type="first" r:id="rId20"/>
+      <w:footerReference w:type="first" r:id="rId21"/>
       <w:pgSz w:w="11906" w:h="16838"/>
       <w:pgMar w:top="1417" w:right="1417" w:bottom="1134" w:left="1417" w:header="708" w:footer="708" w:gutter="0"/>
       <w:cols w:space="708"/>
@@ -639,6 +635,16 @@
 </file>
 
 <file path=word/footer1.xml><?xml version="1.0" encoding="utf-8"?>
+<w:ftr xmlns:wpc="http://schemas.microsoft.com/office/word/2010/wordprocessingCanvas" xmlns:cx="http://schemas.microsoft.com/office/drawing/2014/chartex" xmlns:cx1="http://schemas.microsoft.com/office/drawing/2015/9/8/chartex" xmlns:cx2="http://schemas.microsoft.com/office/drawing/2015/10/21/chartex" xmlns:cx3="http://schemas.microsoft.com/office/drawing/2016/5/9/chartex" xmlns:cx4="http://schemas.microsoft.com/office/drawing/2016/5/10/chartex" xmlns:cx5="http://schemas.microsoft.com/office/drawing/2016/5/11/chartex" xmlns:cx6="http://schemas.microsoft.com/office/drawing/2016/5/12/chartex" xmlns:cx7="http://schemas.microsoft.com/office/drawing/2016/5/13/chartex" xmlns:cx8="http://schemas.microsoft.com/office/drawing/2016/5/14/chartex" xmlns:mc="http://schemas.openxmlformats.org/markup-compatibility/2006" xmlns:aink="http://schemas.microsoft.com/office/drawing/2016/ink" xmlns:am3d="http://schemas.microsoft.com/office/drawing/2017/model3d" xmlns:o="urn:schemas-microsoft-com:office:office" xmlns:r="http://schemas.openxmlformats.org/officeDocument/2006/relationships" xmlns:m="http://schemas.openxmlformats.org/officeDocument/2006/math" xmlns:v="urn:schemas-microsoft-com:vml" xmlns:wp14="http://schemas.microsoft.com/office/word/2010/wordprocessingDrawing" xmlns:wp="http://schemas.openxmlformats.org/drawingml/2006/wordprocessingDrawing" xmlns:w10="urn:schemas-microsoft-com:office:word" xmlns:w="http://schemas.openxmlformats.org/wordprocessingml/2006/main" xmlns:w14="http://schemas.microsoft.com/office/word/2010/wordml" xmlns:w15="http://schemas.microsoft.com/office/word/2012/wordml" xmlns:w16cid="http://schemas.microsoft.com/office/word/2016/wordml/cid" xmlns:w16se="http://schemas.microsoft.com/office/word/2015/wordml/symex" xmlns:wpg="http://schemas.microsoft.com/office/word/2010/wordprocessingGroup" xmlns:wpi="http://schemas.microsoft.com/office/word/2010/wordprocessingInk" xmlns:wne="http://schemas.microsoft.com/office/word/2006/wordml" xmlns:wps="http://schemas.microsoft.com/office/word/2010/wordprocessingShape" mc:Ignorable="w14 w15 w16se w16cid wp14">
+  <w:p>
+    <w:pPr>
+      <w:pStyle w:val="Fuzeile"/>
+    </w:pPr>
+  </w:p>
+</w:ftr>
+</file>
+
+<file path=word/footer2.xml><?xml version="1.0" encoding="utf-8"?>
 <w:ftr xmlns:wpc="http://schemas.microsoft.com/office/word/2010/wordprocessingCanvas" xmlns:cx="http://schemas.microsoft.com/office/drawing/2014/chartex" xmlns:cx1="http://schemas.microsoft.com/office/drawing/2015/9/8/chartex" xmlns:cx2="http://schemas.microsoft.com/office/drawing/2015/10/21/chartex" xmlns:cx3="http://schemas.microsoft.com/office/drawing/2016/5/9/chartex" xmlns:cx4="http://schemas.microsoft.com/office/drawing/2016/5/10/chartex" xmlns:cx5="http://schemas.microsoft.com/office/drawing/2016/5/11/chartex" xmlns:cx6="http://schemas.microsoft.com/office/drawing/2016/5/12/chartex" xmlns:cx7="http://schemas.microsoft.com/office/drawing/2016/5/13/chartex" xmlns:cx8="http://schemas.microsoft.com/office/drawing/2016/5/14/chartex" xmlns:mc="http://schemas.openxmlformats.org/markup-compatibility/2006" xmlns:aink="http://schemas.microsoft.com/office/drawing/2016/ink" xmlns:am3d="http://schemas.microsoft.com/office/drawing/2017/model3d" xmlns:o="urn:schemas-microsoft-com:office:office" xmlns:r="http://schemas.openxmlformats.org/officeDocument/2006/relationships" xmlns:m="http://schemas.openxmlformats.org/officeDocument/2006/math" xmlns:v="urn:schemas-microsoft-com:vml" xmlns:wp14="http://schemas.microsoft.com/office/word/2010/wordprocessingDrawing" xmlns:wp="http://schemas.openxmlformats.org/drawingml/2006/wordprocessingDrawing" xmlns:w10="urn:schemas-microsoft-com:office:word" xmlns:w="http://schemas.openxmlformats.org/wordprocessingml/2006/main" xmlns:w14="http://schemas.microsoft.com/office/word/2010/wordml" xmlns:w15="http://schemas.microsoft.com/office/word/2012/wordml" xmlns:w16cid="http://schemas.microsoft.com/office/word/2016/wordml/cid" xmlns:w16se="http://schemas.microsoft.com/office/word/2015/wordml/symex" xmlns:wpg="http://schemas.microsoft.com/office/word/2010/wordprocessingGroup" xmlns:wpi="http://schemas.microsoft.com/office/word/2010/wordprocessingInk" xmlns:wne="http://schemas.microsoft.com/office/word/2006/wordml" xmlns:wps="http://schemas.microsoft.com/office/word/2010/wordprocessingShape" mc:Ignorable="w14 w15 w16se w16cid wp14">
   <w:p>
     <w:pPr>
@@ -658,6 +664,7 @@
         <w:dataBinding w:prefixMappings="xmlns:ns0='http://schemas.openxmlformats.org/officeDocument/2006/extended-properties' " w:xpath="/ns0:Properties[1]/ns0:Company[1]" w:storeItemID="{6668398D-A668-4E3E-A5EB-62B293D839F1}"/>
         <w:text/>
       </w:sdtPr>
+      <w:sdtEndPr/>
       <w:sdtContent>
         <w:proofErr w:type="spellStart"/>
         <w:r>
@@ -680,6 +687,7 @@
         <w:dataBinding w:prefixMappings="xmlns:ns0='http://purl.org/dc/elements/1.1/' xmlns:ns1='http://schemas.openxmlformats.org/package/2006/metadata/core-properties' " w:xpath="/ns1:coreProperties[1]/ns0:title[1]" w:storeItemID="{6C3C8BC8-F283-45AE-878A-BAB7291924A1}"/>
         <w:text/>
       </w:sdtPr>
+      <w:sdtEndPr/>
       <w:sdtContent>
         <w:proofErr w:type="spellStart"/>
         <w:r>
@@ -695,8 +703,26 @@
       <w:ptab w:relativeTo="margin" w:alignment="right" w:leader="none"/>
     </w:r>
     <w:r>
-      <w:t>12/5/2018</w:t>
+      <w:t>12/</w:t>
     </w:r>
+    <w:r>
+      <w:t>9</w:t>
+    </w:r>
+    <w:bookmarkStart w:id="0" w:name="_GoBack"/>
+    <w:bookmarkEnd w:id="0"/>
+    <w:r>
+      <w:t>/2018</w:t>
+    </w:r>
+  </w:p>
+</w:ftr>
+</file>
+
+<file path=word/footer3.xml><?xml version="1.0" encoding="utf-8"?>
+<w:ftr xmlns:wpc="http://schemas.microsoft.com/office/word/2010/wordprocessingCanvas" xmlns:cx="http://schemas.microsoft.com/office/drawing/2014/chartex" xmlns:cx1="http://schemas.microsoft.com/office/drawing/2015/9/8/chartex" xmlns:cx2="http://schemas.microsoft.com/office/drawing/2015/10/21/chartex" xmlns:cx3="http://schemas.microsoft.com/office/drawing/2016/5/9/chartex" xmlns:cx4="http://schemas.microsoft.com/office/drawing/2016/5/10/chartex" xmlns:cx5="http://schemas.microsoft.com/office/drawing/2016/5/11/chartex" xmlns:cx6="http://schemas.microsoft.com/office/drawing/2016/5/12/chartex" xmlns:cx7="http://schemas.microsoft.com/office/drawing/2016/5/13/chartex" xmlns:cx8="http://schemas.microsoft.com/office/drawing/2016/5/14/chartex" xmlns:mc="http://schemas.openxmlformats.org/markup-compatibility/2006" xmlns:aink="http://schemas.microsoft.com/office/drawing/2016/ink" xmlns:am3d="http://schemas.microsoft.com/office/drawing/2017/model3d" xmlns:o="urn:schemas-microsoft-com:office:office" xmlns:r="http://schemas.openxmlformats.org/officeDocument/2006/relationships" xmlns:m="http://schemas.openxmlformats.org/officeDocument/2006/math" xmlns:v="urn:schemas-microsoft-com:vml" xmlns:wp14="http://schemas.microsoft.com/office/word/2010/wordprocessingDrawing" xmlns:wp="http://schemas.openxmlformats.org/drawingml/2006/wordprocessingDrawing" xmlns:w10="urn:schemas-microsoft-com:office:word" xmlns:w="http://schemas.openxmlformats.org/wordprocessingml/2006/main" xmlns:w14="http://schemas.microsoft.com/office/word/2010/wordml" xmlns:w15="http://schemas.microsoft.com/office/word/2012/wordml" xmlns:w16cid="http://schemas.microsoft.com/office/word/2016/wordml/cid" xmlns:w16se="http://schemas.microsoft.com/office/word/2015/wordml/symex" xmlns:wpg="http://schemas.microsoft.com/office/word/2010/wordprocessingGroup" xmlns:wpi="http://schemas.microsoft.com/office/word/2010/wordprocessingInk" xmlns:wne="http://schemas.microsoft.com/office/word/2006/wordml" xmlns:wps="http://schemas.microsoft.com/office/word/2010/wordprocessingShape" mc:Ignorable="w14 w15 w16se w16cid wp14">
+  <w:p>
+    <w:pPr>
+      <w:pStyle w:val="Fuzeile"/>
+    </w:pPr>
   </w:p>
 </w:ftr>
 </file>
@@ -727,6 +753,16 @@
 </file>
 
 <file path=word/header1.xml><?xml version="1.0" encoding="utf-8"?>
+<w:hdr xmlns:wpc="http://schemas.microsoft.com/office/word/2010/wordprocessingCanvas" xmlns:cx="http://schemas.microsoft.com/office/drawing/2014/chartex" xmlns:cx1="http://schemas.microsoft.com/office/drawing/2015/9/8/chartex" xmlns:cx2="http://schemas.microsoft.com/office/drawing/2015/10/21/chartex" xmlns:cx3="http://schemas.microsoft.com/office/drawing/2016/5/9/chartex" xmlns:cx4="http://schemas.microsoft.com/office/drawing/2016/5/10/chartex" xmlns:cx5="http://schemas.microsoft.com/office/drawing/2016/5/11/chartex" xmlns:cx6="http://schemas.microsoft.com/office/drawing/2016/5/12/chartex" xmlns:cx7="http://schemas.microsoft.com/office/drawing/2016/5/13/chartex" xmlns:cx8="http://schemas.microsoft.com/office/drawing/2016/5/14/chartex" xmlns:mc="http://schemas.openxmlformats.org/markup-compatibility/2006" xmlns:aink="http://schemas.microsoft.com/office/drawing/2016/ink" xmlns:am3d="http://schemas.microsoft.com/office/drawing/2017/model3d" xmlns:o="urn:schemas-microsoft-com:office:office" xmlns:r="http://schemas.openxmlformats.org/officeDocument/2006/relationships" xmlns:m="http://schemas.openxmlformats.org/officeDocument/2006/math" xmlns:v="urn:schemas-microsoft-com:vml" xmlns:wp14="http://schemas.microsoft.com/office/word/2010/wordprocessingDrawing" xmlns:wp="http://schemas.openxmlformats.org/drawingml/2006/wordprocessingDrawing" xmlns:w10="urn:schemas-microsoft-com:office:word" xmlns:w="http://schemas.openxmlformats.org/wordprocessingml/2006/main" xmlns:w14="http://schemas.microsoft.com/office/word/2010/wordml" xmlns:w15="http://schemas.microsoft.com/office/word/2012/wordml" xmlns:w16cid="http://schemas.microsoft.com/office/word/2016/wordml/cid" xmlns:w16se="http://schemas.microsoft.com/office/word/2015/wordml/symex" xmlns:wpg="http://schemas.microsoft.com/office/word/2010/wordprocessingGroup" xmlns:wpi="http://schemas.microsoft.com/office/word/2010/wordprocessingInk" xmlns:wne="http://schemas.microsoft.com/office/word/2006/wordml" xmlns:wps="http://schemas.microsoft.com/office/word/2010/wordprocessingShape" mc:Ignorable="w14 w15 w16se w16cid wp14">
+  <w:p>
+    <w:pPr>
+      <w:pStyle w:val="Kopfzeile"/>
+    </w:pPr>
+  </w:p>
+</w:hdr>
+</file>
+
+<file path=word/header2.xml><?xml version="1.0" encoding="utf-8"?>
 <w:hdr xmlns:wpc="http://schemas.microsoft.com/office/word/2010/wordprocessingCanvas" xmlns:cx="http://schemas.microsoft.com/office/drawing/2014/chartex" xmlns:cx1="http://schemas.microsoft.com/office/drawing/2015/9/8/chartex" xmlns:cx2="http://schemas.microsoft.com/office/drawing/2015/10/21/chartex" xmlns:cx3="http://schemas.microsoft.com/office/drawing/2016/5/9/chartex" xmlns:cx4="http://schemas.microsoft.com/office/drawing/2016/5/10/chartex" xmlns:cx5="http://schemas.microsoft.com/office/drawing/2016/5/11/chartex" xmlns:cx6="http://schemas.microsoft.com/office/drawing/2016/5/12/chartex" xmlns:cx7="http://schemas.microsoft.com/office/drawing/2016/5/13/chartex" xmlns:cx8="http://schemas.microsoft.com/office/drawing/2016/5/14/chartex" xmlns:mc="http://schemas.openxmlformats.org/markup-compatibility/2006" xmlns:aink="http://schemas.microsoft.com/office/drawing/2016/ink" xmlns:am3d="http://schemas.microsoft.com/office/drawing/2017/model3d" xmlns:o="urn:schemas-microsoft-com:office:office" xmlns:r="http://schemas.openxmlformats.org/officeDocument/2006/relationships" xmlns:m="http://schemas.openxmlformats.org/officeDocument/2006/math" xmlns:v="urn:schemas-microsoft-com:vml" xmlns:wp14="http://schemas.microsoft.com/office/word/2010/wordprocessingDrawing" xmlns:wp="http://schemas.openxmlformats.org/drawingml/2006/wordprocessingDrawing" xmlns:w10="urn:schemas-microsoft-com:office:word" xmlns:w="http://schemas.openxmlformats.org/wordprocessingml/2006/main" xmlns:w14="http://schemas.microsoft.com/office/word/2010/wordml" xmlns:w15="http://schemas.microsoft.com/office/word/2012/wordml" xmlns:w16cid="http://schemas.microsoft.com/office/word/2016/wordml/cid" xmlns:w16se="http://schemas.microsoft.com/office/word/2015/wordml/symex" xmlns:wpg="http://schemas.microsoft.com/office/word/2010/wordprocessingGroup" xmlns:wpi="http://schemas.microsoft.com/office/word/2010/wordprocessingInk" xmlns:wne="http://schemas.microsoft.com/office/word/2006/wordml" xmlns:wps="http://schemas.microsoft.com/office/word/2010/wordprocessingShape" mc:Ignorable="w14 w15 w16se w16cid wp14">
   <w:p>
     <w:pPr>
@@ -796,6 +832,16 @@
         </wp:inline>
       </w:drawing>
     </w:r>
+  </w:p>
+</w:hdr>
+</file>
+
+<file path=word/header3.xml><?xml version="1.0" encoding="utf-8"?>
+<w:hdr xmlns:wpc="http://schemas.microsoft.com/office/word/2010/wordprocessingCanvas" xmlns:cx="http://schemas.microsoft.com/office/drawing/2014/chartex" xmlns:cx1="http://schemas.microsoft.com/office/drawing/2015/9/8/chartex" xmlns:cx2="http://schemas.microsoft.com/office/drawing/2015/10/21/chartex" xmlns:cx3="http://schemas.microsoft.com/office/drawing/2016/5/9/chartex" xmlns:cx4="http://schemas.microsoft.com/office/drawing/2016/5/10/chartex" xmlns:cx5="http://schemas.microsoft.com/office/drawing/2016/5/11/chartex" xmlns:cx6="http://schemas.microsoft.com/office/drawing/2016/5/12/chartex" xmlns:cx7="http://schemas.microsoft.com/office/drawing/2016/5/13/chartex" xmlns:cx8="http://schemas.microsoft.com/office/drawing/2016/5/14/chartex" xmlns:mc="http://schemas.openxmlformats.org/markup-compatibility/2006" xmlns:aink="http://schemas.microsoft.com/office/drawing/2016/ink" xmlns:am3d="http://schemas.microsoft.com/office/drawing/2017/model3d" xmlns:o="urn:schemas-microsoft-com:office:office" xmlns:r="http://schemas.openxmlformats.org/officeDocument/2006/relationships" xmlns:m="http://schemas.openxmlformats.org/officeDocument/2006/math" xmlns:v="urn:schemas-microsoft-com:vml" xmlns:wp14="http://schemas.microsoft.com/office/word/2010/wordprocessingDrawing" xmlns:wp="http://schemas.openxmlformats.org/drawingml/2006/wordprocessingDrawing" xmlns:w10="urn:schemas-microsoft-com:office:word" xmlns:w="http://schemas.openxmlformats.org/wordprocessingml/2006/main" xmlns:w14="http://schemas.microsoft.com/office/word/2010/wordml" xmlns:w15="http://schemas.microsoft.com/office/word/2012/wordml" xmlns:w16cid="http://schemas.microsoft.com/office/word/2016/wordml/cid" xmlns:w16se="http://schemas.microsoft.com/office/word/2015/wordml/symex" xmlns:wpg="http://schemas.microsoft.com/office/word/2010/wordprocessingGroup" xmlns:wpi="http://schemas.microsoft.com/office/word/2010/wordprocessingInk" xmlns:wne="http://schemas.microsoft.com/office/word/2006/wordml" xmlns:wps="http://schemas.microsoft.com/office/word/2010/wordprocessingShape" mc:Ignorable="w14 w15 w16se w16cid wp14">
+  <w:p>
+    <w:pPr>
+      <w:pStyle w:val="Kopfzeile"/>
+    </w:pPr>
   </w:p>
 </w:hdr>
 </file>
@@ -1244,6 +1290,7 @@
   <w:style w:type="character" w:default="1" w:styleId="Absatz-Standardschriftart">
     <w:name w:val="Default Paragraph Font"/>
     <w:uiPriority w:val="1"/>
+    <w:semiHidden/>
     <w:unhideWhenUsed/>
   </w:style>
   <w:style w:type="table" w:default="1" w:styleId="NormaleTabelle">
@@ -1585,6 +1632,8 @@
   <w:rsids>
     <w:rsidRoot w:val="001F692B"/>
     <w:rsid w:val="001F692B"/>
+    <w:rsid w:val="00334E0E"/>
+    <w:rsid w:val="0092010F"/>
     <w:rsid w:val="00F957B5"/>
   </w:rsids>
   <m:mathPr>

</xml_diff>